<commit_message>
Remove problematic wifi-bluemolar directory
</commit_message>
<xml_diff>
--- a/Labs/Lab4/Post-Lab 4 Worksheet.docx
+++ b/Labs/Lab4/Post-Lab 4 Worksheet.docx
@@ -169,7 +169,15 @@
           <w:sz w:val="24"/>
           <w:szCs w:val="24"/>
         </w:rPr>
-        <w:t>Link to GitHub repository:</w:t>
+        <w:t xml:space="preserve">Link to GitHub repository: </w:t>
+      </w:r>
+      <w:r>
+        <w:rPr>
+          <w:b/>
+          <w:sz w:val="24"/>
+          <w:szCs w:val="24"/>
+        </w:rPr>
+        <w:t>https://github.com/rverma999/MAS_WES_269/tree/my-lab4-branch/Labs/Lab4</w:t>
       </w:r>
     </w:p>
     <w:p>

</xml_diff>